<commit_message>
Refactoring, support for showing spectrograms, partially working pyannote
</commit_message>
<xml_diff>
--- a/interview-transcription-template.docx
+++ b/interview-transcription-template.docx
@@ -1,23 +1,32 @@
 
 <file path=word/document.xml><?xml version="1.0" encoding="utf-8"?>
-<w:document xmlns:wpc="http://schemas.microsoft.com/office/word/2010/wordprocessingCanvas" xmlns:cx="http://schemas.microsoft.com/office/drawing/2014/chartex" xmlns:cx1="http://schemas.microsoft.com/office/drawing/2015/9/8/chartex" xmlns:cx2="http://schemas.microsoft.com/office/drawing/2015/10/21/chartex" xmlns:cx3="http://schemas.microsoft.com/office/drawing/2016/5/9/chartex" xmlns:cx4="http://schemas.microsoft.com/office/drawing/2016/5/10/chartex" xmlns:cx5="http://schemas.microsoft.com/office/drawing/2016/5/11/chartex" xmlns:cx6="http://schemas.microsoft.com/office/drawing/2016/5/12/chartex" xmlns:cx7="http://schemas.microsoft.com/office/drawing/2016/5/13/chartex" xmlns:cx8="http://schemas.microsoft.com/office/drawing/2016/5/14/chartex" xmlns:mc="http://schemas.openxmlformats.org/markup-compatibility/2006" xmlns:aink="http://schemas.microsoft.com/office/drawing/2016/ink" xmlns:am3d="http://schemas.microsoft.com/office/drawing/2017/model3d" xmlns:o="urn:schemas-microsoft-com:office:office" xmlns:oel="http://schemas.microsoft.com/office/2019/extlst" xmlns:r="http://schemas.openxmlformats.org/officeDocument/2006/relationships" xmlns:m="http://schemas.openxmlformats.org/officeDocument/2006/math" xmlns:v="urn:schemas-microsoft-com:vml" xmlns:wp14="http://schemas.microsoft.com/office/word/2010/wordprocessingDrawing" xmlns:wp="http://schemas.openxmlformats.org/drawingml/2006/wordprocessingDrawing" xmlns:w10="urn:schemas-microsoft-com:office:word" xmlns:w="http://schemas.openxmlformats.org/wordprocessingml/2006/main" xmlns:w14="http://schemas.microsoft.com/office/word/2010/wordml" xmlns:w15="http://schemas.microsoft.com/office/word/2012/wordml" xmlns:w16cex="http://schemas.microsoft.com/office/word/2018/wordml/cex" xmlns:w16cid="http://schemas.microsoft.com/office/word/2016/wordml/cid" xmlns:w16="http://schemas.microsoft.com/office/word/2018/wordml" xmlns:w16du="http://schemas.microsoft.com/office/word/2023/wordml/word16du" xmlns:w16sdtdh="http://schemas.microsoft.com/office/word/2020/wordml/sdtdatahash" xmlns:w16se="http://schemas.microsoft.com/office/word/2015/wordml/symex" xmlns:wpg="http://schemas.microsoft.com/office/word/2010/wordprocessingGroup" xmlns:wpi="http://schemas.microsoft.com/office/word/2010/wordprocessingInk" xmlns:wne="http://schemas.microsoft.com/office/word/2006/wordml" xmlns:wps="http://schemas.microsoft.com/office/word/2010/wordprocessingShape" mc:Ignorable="w14 w15 w16se w16cid w16 w16cex w16sdtdh w16du wp14">
+<w:document xmlns:wpc="http://schemas.microsoft.com/office/word/2010/wordprocessingCanvas" xmlns:cx="http://schemas.microsoft.com/office/drawing/2014/chartex" xmlns:cx1="http://schemas.microsoft.com/office/drawing/2015/9/8/chartex" xmlns:cx2="http://schemas.microsoft.com/office/drawing/2015/10/21/chartex" xmlns:cx3="http://schemas.microsoft.com/office/drawing/2016/5/9/chartex" xmlns:cx4="http://schemas.microsoft.com/office/drawing/2016/5/10/chartex" xmlns:cx5="http://schemas.microsoft.com/office/drawing/2016/5/11/chartex" xmlns:cx6="http://schemas.microsoft.com/office/drawing/2016/5/12/chartex" xmlns:cx7="http://schemas.microsoft.com/office/drawing/2016/5/13/chartex" xmlns:cx8="http://schemas.microsoft.com/office/drawing/2016/5/14/chartex" xmlns:mc="http://schemas.openxmlformats.org/markup-compatibility/2006" xmlns:aink="http://schemas.microsoft.com/office/drawing/2016/ink" xmlns:am3d="http://schemas.microsoft.com/office/drawing/2017/model3d" xmlns:o="urn:schemas-microsoft-com:office:office" xmlns:oel="http://schemas.microsoft.com/office/2019/extlst" xmlns:r="http://schemas.openxmlformats.org/officeDocument/2006/relationships" xmlns:m="http://schemas.openxmlformats.org/officeDocument/2006/math" xmlns:v="urn:schemas-microsoft-com:vml" xmlns:wp14="http://schemas.microsoft.com/office/word/2010/wordprocessingDrawing" xmlns:wp="http://schemas.openxmlformats.org/drawingml/2006/wordprocessingDrawing" xmlns:w10="urn:schemas-microsoft-com:office:word" xmlns:w="http://schemas.openxmlformats.org/wordprocessingml/2006/main" xmlns:w14="http://schemas.microsoft.com/office/word/2010/wordml" xmlns:w15="http://schemas.microsoft.com/office/word/2012/wordml" xmlns:w16cex="http://schemas.microsoft.com/office/word/2018/wordml/cex" xmlns:w16cid="http://schemas.microsoft.com/office/word/2016/wordml/cid" xmlns:w16="http://schemas.microsoft.com/office/word/2018/wordml" xmlns:w16du="http://schemas.microsoft.com/office/word/2023/wordml/word16du" xmlns:w16sdtdh="http://schemas.microsoft.com/office/word/2020/wordml/sdtdatahash" xmlns:w16sdtfl="http://schemas.microsoft.com/office/word/2024/wordml/sdtformatlock" xmlns:w16se="http://schemas.microsoft.com/office/word/2015/wordml/symex" xmlns:wpg="http://schemas.microsoft.com/office/word/2010/wordprocessingGroup" xmlns:wpi="http://schemas.microsoft.com/office/word/2010/wordprocessingInk" xmlns:wne="http://schemas.microsoft.com/office/word/2006/wordml" xmlns:wps="http://schemas.microsoft.com/office/word/2010/wordprocessingShape" mc:Ignorable="w14 w15 w16se w16cid w16 w16cex w16sdtdh w16sdtfl w16du wp14">
   <w:body>
     <w:p>
       <w:pPr>
         <w:pStyle w:val="Heading1"/>
         <w:rPr>
           <w:rStyle w:val="QuoteChar"/>
+          <w:rFonts w:cs="Times New Roman (Headings CS)"/>
           <w:i w:val="0"/>
           <w:iCs w:val="0"/>
-          <w:color w:val="2F5496" w:themeColor="accent1" w:themeShade="BF"/>
+          <w:color w:val="D51010"/>
         </w:rPr>
       </w:pPr>
       <w:proofErr w:type="gramStart"/>
       <w:r>
+        <w:rPr>
+          <w:rFonts w:cs="Times New Roman (Headings CS)"/>
+          <w:color w:val="D51010"/>
+        </w:rPr>
         <w:t>{{ title</w:t>
       </w:r>
       <w:proofErr w:type="gramEnd"/>
       <w:r>
+        <w:rPr>
+          <w:rFonts w:cs="Times New Roman (Headings CS)"/>
+          <w:color w:val="D51010"/>
+        </w:rPr>
         <w:t xml:space="preserve"> }}</w:t>
       </w:r>
     </w:p>
@@ -219,7 +228,7 @@
 </file>
 
 <file path=word/endnotes.xml><?xml version="1.0" encoding="utf-8"?>
-<w:endnotes xmlns:wpc="http://schemas.microsoft.com/office/word/2010/wordprocessingCanvas" xmlns:cx="http://schemas.microsoft.com/office/drawing/2014/chartex" xmlns:cx1="http://schemas.microsoft.com/office/drawing/2015/9/8/chartex" xmlns:cx2="http://schemas.microsoft.com/office/drawing/2015/10/21/chartex" xmlns:cx3="http://schemas.microsoft.com/office/drawing/2016/5/9/chartex" xmlns:cx4="http://schemas.microsoft.com/office/drawing/2016/5/10/chartex" xmlns:cx5="http://schemas.microsoft.com/office/drawing/2016/5/11/chartex" xmlns:cx6="http://schemas.microsoft.com/office/drawing/2016/5/12/chartex" xmlns:cx7="http://schemas.microsoft.com/office/drawing/2016/5/13/chartex" xmlns:cx8="http://schemas.microsoft.com/office/drawing/2016/5/14/chartex" xmlns:mc="http://schemas.openxmlformats.org/markup-compatibility/2006" xmlns:aink="http://schemas.microsoft.com/office/drawing/2016/ink" xmlns:am3d="http://schemas.microsoft.com/office/drawing/2017/model3d" xmlns:o="urn:schemas-microsoft-com:office:office" xmlns:oel="http://schemas.microsoft.com/office/2019/extlst" xmlns:r="http://schemas.openxmlformats.org/officeDocument/2006/relationships" xmlns:m="http://schemas.openxmlformats.org/officeDocument/2006/math" xmlns:v="urn:schemas-microsoft-com:vml" xmlns:wp14="http://schemas.microsoft.com/office/word/2010/wordprocessingDrawing" xmlns:wp="http://schemas.openxmlformats.org/drawingml/2006/wordprocessingDrawing" xmlns:w10="urn:schemas-microsoft-com:office:word" xmlns:w="http://schemas.openxmlformats.org/wordprocessingml/2006/main" xmlns:w14="http://schemas.microsoft.com/office/word/2010/wordml" xmlns:w15="http://schemas.microsoft.com/office/word/2012/wordml" xmlns:w16cex="http://schemas.microsoft.com/office/word/2018/wordml/cex" xmlns:w16cid="http://schemas.microsoft.com/office/word/2016/wordml/cid" xmlns:w16="http://schemas.microsoft.com/office/word/2018/wordml" xmlns:w16du="http://schemas.microsoft.com/office/word/2023/wordml/word16du" xmlns:w16sdtdh="http://schemas.microsoft.com/office/word/2020/wordml/sdtdatahash" xmlns:w16se="http://schemas.microsoft.com/office/word/2015/wordml/symex" xmlns:wpg="http://schemas.microsoft.com/office/word/2010/wordprocessingGroup" xmlns:wpi="http://schemas.microsoft.com/office/word/2010/wordprocessingInk" xmlns:wne="http://schemas.microsoft.com/office/word/2006/wordml" xmlns:wps="http://schemas.microsoft.com/office/word/2010/wordprocessingShape" mc:Ignorable="w14 w15 w16se w16cid w16 w16cex w16sdtdh w16du wp14">
+<w:endnotes xmlns:wpc="http://schemas.microsoft.com/office/word/2010/wordprocessingCanvas" xmlns:cx="http://schemas.microsoft.com/office/drawing/2014/chartex" xmlns:cx1="http://schemas.microsoft.com/office/drawing/2015/9/8/chartex" xmlns:cx2="http://schemas.microsoft.com/office/drawing/2015/10/21/chartex" xmlns:cx3="http://schemas.microsoft.com/office/drawing/2016/5/9/chartex" xmlns:cx4="http://schemas.microsoft.com/office/drawing/2016/5/10/chartex" xmlns:cx5="http://schemas.microsoft.com/office/drawing/2016/5/11/chartex" xmlns:cx6="http://schemas.microsoft.com/office/drawing/2016/5/12/chartex" xmlns:cx7="http://schemas.microsoft.com/office/drawing/2016/5/13/chartex" xmlns:cx8="http://schemas.microsoft.com/office/drawing/2016/5/14/chartex" xmlns:mc="http://schemas.openxmlformats.org/markup-compatibility/2006" xmlns:aink="http://schemas.microsoft.com/office/drawing/2016/ink" xmlns:am3d="http://schemas.microsoft.com/office/drawing/2017/model3d" xmlns:o="urn:schemas-microsoft-com:office:office" xmlns:oel="http://schemas.microsoft.com/office/2019/extlst" xmlns:r="http://schemas.openxmlformats.org/officeDocument/2006/relationships" xmlns:m="http://schemas.openxmlformats.org/officeDocument/2006/math" xmlns:v="urn:schemas-microsoft-com:vml" xmlns:wp14="http://schemas.microsoft.com/office/word/2010/wordprocessingDrawing" xmlns:wp="http://schemas.openxmlformats.org/drawingml/2006/wordprocessingDrawing" xmlns:w10="urn:schemas-microsoft-com:office:word" xmlns:w="http://schemas.openxmlformats.org/wordprocessingml/2006/main" xmlns:w14="http://schemas.microsoft.com/office/word/2010/wordml" xmlns:w15="http://schemas.microsoft.com/office/word/2012/wordml" xmlns:w16cex="http://schemas.microsoft.com/office/word/2018/wordml/cex" xmlns:w16cid="http://schemas.microsoft.com/office/word/2016/wordml/cid" xmlns:w16="http://schemas.microsoft.com/office/word/2018/wordml" xmlns:w16du="http://schemas.microsoft.com/office/word/2023/wordml/word16du" xmlns:w16sdtdh="http://schemas.microsoft.com/office/word/2020/wordml/sdtdatahash" xmlns:w16sdtfl="http://schemas.microsoft.com/office/word/2024/wordml/sdtformatlock" xmlns:w16se="http://schemas.microsoft.com/office/word/2015/wordml/symex" xmlns:wpg="http://schemas.microsoft.com/office/word/2010/wordprocessingGroup" xmlns:wpi="http://schemas.microsoft.com/office/word/2010/wordprocessingInk" xmlns:wne="http://schemas.microsoft.com/office/word/2006/wordml" xmlns:wps="http://schemas.microsoft.com/office/word/2010/wordprocessingShape" mc:Ignorable="w14 w15 w16se w16cid w16 w16cex w16sdtdh w16sdtfl w16du wp14">
   <w:endnote w:type="separator" w:id="-1">
     <w:p>
       <w:pPr>
@@ -244,7 +253,7 @@
 </file>
 
 <file path=word/footer1.xml><?xml version="1.0" encoding="utf-8"?>
-<w:ftr xmlns:wpc="http://schemas.microsoft.com/office/word/2010/wordprocessingCanvas" xmlns:cx="http://schemas.microsoft.com/office/drawing/2014/chartex" xmlns:cx1="http://schemas.microsoft.com/office/drawing/2015/9/8/chartex" xmlns:cx2="http://schemas.microsoft.com/office/drawing/2015/10/21/chartex" xmlns:cx3="http://schemas.microsoft.com/office/drawing/2016/5/9/chartex" xmlns:cx4="http://schemas.microsoft.com/office/drawing/2016/5/10/chartex" xmlns:cx5="http://schemas.microsoft.com/office/drawing/2016/5/11/chartex" xmlns:cx6="http://schemas.microsoft.com/office/drawing/2016/5/12/chartex" xmlns:cx7="http://schemas.microsoft.com/office/drawing/2016/5/13/chartex" xmlns:cx8="http://schemas.microsoft.com/office/drawing/2016/5/14/chartex" xmlns:mc="http://schemas.openxmlformats.org/markup-compatibility/2006" xmlns:aink="http://schemas.microsoft.com/office/drawing/2016/ink" xmlns:am3d="http://schemas.microsoft.com/office/drawing/2017/model3d" xmlns:o="urn:schemas-microsoft-com:office:office" xmlns:oel="http://schemas.microsoft.com/office/2019/extlst" xmlns:r="http://schemas.openxmlformats.org/officeDocument/2006/relationships" xmlns:m="http://schemas.openxmlformats.org/officeDocument/2006/math" xmlns:v="urn:schemas-microsoft-com:vml" xmlns:wp14="http://schemas.microsoft.com/office/word/2010/wordprocessingDrawing" xmlns:wp="http://schemas.openxmlformats.org/drawingml/2006/wordprocessingDrawing" xmlns:w10="urn:schemas-microsoft-com:office:word" xmlns:w="http://schemas.openxmlformats.org/wordprocessingml/2006/main" xmlns:w14="http://schemas.microsoft.com/office/word/2010/wordml" xmlns:w15="http://schemas.microsoft.com/office/word/2012/wordml" xmlns:w16cex="http://schemas.microsoft.com/office/word/2018/wordml/cex" xmlns:w16cid="http://schemas.microsoft.com/office/word/2016/wordml/cid" xmlns:w16="http://schemas.microsoft.com/office/word/2018/wordml" xmlns:w16du="http://schemas.microsoft.com/office/word/2023/wordml/word16du" xmlns:w16sdtdh="http://schemas.microsoft.com/office/word/2020/wordml/sdtdatahash" xmlns:w16se="http://schemas.microsoft.com/office/word/2015/wordml/symex" xmlns:wpg="http://schemas.microsoft.com/office/word/2010/wordprocessingGroup" xmlns:wpi="http://schemas.microsoft.com/office/word/2010/wordprocessingInk" xmlns:wne="http://schemas.microsoft.com/office/word/2006/wordml" xmlns:wps="http://schemas.microsoft.com/office/word/2010/wordprocessingShape" mc:Ignorable="w14 w15 w16se w16cid w16 w16cex w16sdtdh w16du wp14">
+<w:ftr xmlns:wpc="http://schemas.microsoft.com/office/word/2010/wordprocessingCanvas" xmlns:cx="http://schemas.microsoft.com/office/drawing/2014/chartex" xmlns:cx1="http://schemas.microsoft.com/office/drawing/2015/9/8/chartex" xmlns:cx2="http://schemas.microsoft.com/office/drawing/2015/10/21/chartex" xmlns:cx3="http://schemas.microsoft.com/office/drawing/2016/5/9/chartex" xmlns:cx4="http://schemas.microsoft.com/office/drawing/2016/5/10/chartex" xmlns:cx5="http://schemas.microsoft.com/office/drawing/2016/5/11/chartex" xmlns:cx6="http://schemas.microsoft.com/office/drawing/2016/5/12/chartex" xmlns:cx7="http://schemas.microsoft.com/office/drawing/2016/5/13/chartex" xmlns:cx8="http://schemas.microsoft.com/office/drawing/2016/5/14/chartex" xmlns:mc="http://schemas.openxmlformats.org/markup-compatibility/2006" xmlns:aink="http://schemas.microsoft.com/office/drawing/2016/ink" xmlns:am3d="http://schemas.microsoft.com/office/drawing/2017/model3d" xmlns:o="urn:schemas-microsoft-com:office:office" xmlns:oel="http://schemas.microsoft.com/office/2019/extlst" xmlns:r="http://schemas.openxmlformats.org/officeDocument/2006/relationships" xmlns:m="http://schemas.openxmlformats.org/officeDocument/2006/math" xmlns:v="urn:schemas-microsoft-com:vml" xmlns:wp14="http://schemas.microsoft.com/office/word/2010/wordprocessingDrawing" xmlns:wp="http://schemas.openxmlformats.org/drawingml/2006/wordprocessingDrawing" xmlns:w10="urn:schemas-microsoft-com:office:word" xmlns:w="http://schemas.openxmlformats.org/wordprocessingml/2006/main" xmlns:w14="http://schemas.microsoft.com/office/word/2010/wordml" xmlns:w15="http://schemas.microsoft.com/office/word/2012/wordml" xmlns:w16cex="http://schemas.microsoft.com/office/word/2018/wordml/cex" xmlns:w16cid="http://schemas.microsoft.com/office/word/2016/wordml/cid" xmlns:w16="http://schemas.microsoft.com/office/word/2018/wordml" xmlns:w16du="http://schemas.microsoft.com/office/word/2023/wordml/word16du" xmlns:w16sdtdh="http://schemas.microsoft.com/office/word/2020/wordml/sdtdatahash" xmlns:w16sdtfl="http://schemas.microsoft.com/office/word/2024/wordml/sdtformatlock" xmlns:w16se="http://schemas.microsoft.com/office/word/2015/wordml/symex" xmlns:wpg="http://schemas.microsoft.com/office/word/2010/wordprocessingGroup" xmlns:wpi="http://schemas.microsoft.com/office/word/2010/wordprocessingInk" xmlns:wne="http://schemas.microsoft.com/office/word/2006/wordml" xmlns:wps="http://schemas.microsoft.com/office/word/2010/wordprocessingShape" mc:Ignorable="w14 w15 w16se w16cid w16 w16cex w16sdtdh w16sdtfl w16du wp14">
   <w:sdt>
     <w:sdtPr>
       <w:rPr>
@@ -296,7 +305,7 @@
 </file>
 
 <file path=word/footer2.xml><?xml version="1.0" encoding="utf-8"?>
-<w:ftr xmlns:wpc="http://schemas.microsoft.com/office/word/2010/wordprocessingCanvas" xmlns:cx="http://schemas.microsoft.com/office/drawing/2014/chartex" xmlns:cx1="http://schemas.microsoft.com/office/drawing/2015/9/8/chartex" xmlns:cx2="http://schemas.microsoft.com/office/drawing/2015/10/21/chartex" xmlns:cx3="http://schemas.microsoft.com/office/drawing/2016/5/9/chartex" xmlns:cx4="http://schemas.microsoft.com/office/drawing/2016/5/10/chartex" xmlns:cx5="http://schemas.microsoft.com/office/drawing/2016/5/11/chartex" xmlns:cx6="http://schemas.microsoft.com/office/drawing/2016/5/12/chartex" xmlns:cx7="http://schemas.microsoft.com/office/drawing/2016/5/13/chartex" xmlns:cx8="http://schemas.microsoft.com/office/drawing/2016/5/14/chartex" xmlns:mc="http://schemas.openxmlformats.org/markup-compatibility/2006" xmlns:aink="http://schemas.microsoft.com/office/drawing/2016/ink" xmlns:am3d="http://schemas.microsoft.com/office/drawing/2017/model3d" xmlns:o="urn:schemas-microsoft-com:office:office" xmlns:oel="http://schemas.microsoft.com/office/2019/extlst" xmlns:r="http://schemas.openxmlformats.org/officeDocument/2006/relationships" xmlns:m="http://schemas.openxmlformats.org/officeDocument/2006/math" xmlns:v="urn:schemas-microsoft-com:vml" xmlns:wp14="http://schemas.microsoft.com/office/word/2010/wordprocessingDrawing" xmlns:wp="http://schemas.openxmlformats.org/drawingml/2006/wordprocessingDrawing" xmlns:w10="urn:schemas-microsoft-com:office:word" xmlns:w="http://schemas.openxmlformats.org/wordprocessingml/2006/main" xmlns:w14="http://schemas.microsoft.com/office/word/2010/wordml" xmlns:w15="http://schemas.microsoft.com/office/word/2012/wordml" xmlns:w16cex="http://schemas.microsoft.com/office/word/2018/wordml/cex" xmlns:w16cid="http://schemas.microsoft.com/office/word/2016/wordml/cid" xmlns:w16="http://schemas.microsoft.com/office/word/2018/wordml" xmlns:w16du="http://schemas.microsoft.com/office/word/2023/wordml/word16du" xmlns:w16sdtdh="http://schemas.microsoft.com/office/word/2020/wordml/sdtdatahash" xmlns:w16se="http://schemas.microsoft.com/office/word/2015/wordml/symex" xmlns:wpg="http://schemas.microsoft.com/office/word/2010/wordprocessingGroup" xmlns:wpi="http://schemas.microsoft.com/office/word/2010/wordprocessingInk" xmlns:wne="http://schemas.microsoft.com/office/word/2006/wordml" xmlns:wps="http://schemas.microsoft.com/office/word/2010/wordprocessingShape" mc:Ignorable="w14 w15 w16se w16cid w16 w16cex w16sdtdh w16du wp14">
+<w:ftr xmlns:wpc="http://schemas.microsoft.com/office/word/2010/wordprocessingCanvas" xmlns:cx="http://schemas.microsoft.com/office/drawing/2014/chartex" xmlns:cx1="http://schemas.microsoft.com/office/drawing/2015/9/8/chartex" xmlns:cx2="http://schemas.microsoft.com/office/drawing/2015/10/21/chartex" xmlns:cx3="http://schemas.microsoft.com/office/drawing/2016/5/9/chartex" xmlns:cx4="http://schemas.microsoft.com/office/drawing/2016/5/10/chartex" xmlns:cx5="http://schemas.microsoft.com/office/drawing/2016/5/11/chartex" xmlns:cx6="http://schemas.microsoft.com/office/drawing/2016/5/12/chartex" xmlns:cx7="http://schemas.microsoft.com/office/drawing/2016/5/13/chartex" xmlns:cx8="http://schemas.microsoft.com/office/drawing/2016/5/14/chartex" xmlns:mc="http://schemas.openxmlformats.org/markup-compatibility/2006" xmlns:aink="http://schemas.microsoft.com/office/drawing/2016/ink" xmlns:am3d="http://schemas.microsoft.com/office/drawing/2017/model3d" xmlns:o="urn:schemas-microsoft-com:office:office" xmlns:oel="http://schemas.microsoft.com/office/2019/extlst" xmlns:r="http://schemas.openxmlformats.org/officeDocument/2006/relationships" xmlns:m="http://schemas.openxmlformats.org/officeDocument/2006/math" xmlns:v="urn:schemas-microsoft-com:vml" xmlns:wp14="http://schemas.microsoft.com/office/word/2010/wordprocessingDrawing" xmlns:wp="http://schemas.openxmlformats.org/drawingml/2006/wordprocessingDrawing" xmlns:w10="urn:schemas-microsoft-com:office:word" xmlns:w="http://schemas.openxmlformats.org/wordprocessingml/2006/main" xmlns:w14="http://schemas.microsoft.com/office/word/2010/wordml" xmlns:w15="http://schemas.microsoft.com/office/word/2012/wordml" xmlns:w16cex="http://schemas.microsoft.com/office/word/2018/wordml/cex" xmlns:w16cid="http://schemas.microsoft.com/office/word/2016/wordml/cid" xmlns:w16="http://schemas.microsoft.com/office/word/2018/wordml" xmlns:w16du="http://schemas.microsoft.com/office/word/2023/wordml/word16du" xmlns:w16sdtdh="http://schemas.microsoft.com/office/word/2020/wordml/sdtdatahash" xmlns:w16sdtfl="http://schemas.microsoft.com/office/word/2024/wordml/sdtformatlock" xmlns:w16se="http://schemas.microsoft.com/office/word/2015/wordml/symex" xmlns:wpg="http://schemas.microsoft.com/office/word/2010/wordprocessingGroup" xmlns:wpi="http://schemas.microsoft.com/office/word/2010/wordprocessingInk" xmlns:wne="http://schemas.microsoft.com/office/word/2006/wordml" xmlns:wps="http://schemas.microsoft.com/office/word/2010/wordprocessingShape" mc:Ignorable="w14 w15 w16se w16cid w16 w16cex w16sdtdh w16sdtfl w16du wp14">
   <w:sdt>
     <w:sdtPr>
       <w:rPr>
@@ -390,7 +399,7 @@
 </file>
 
 <file path=word/footer3.xml><?xml version="1.0" encoding="utf-8"?>
-<w:ftr xmlns:wpc="http://schemas.microsoft.com/office/word/2010/wordprocessingCanvas" xmlns:cx="http://schemas.microsoft.com/office/drawing/2014/chartex" xmlns:cx1="http://schemas.microsoft.com/office/drawing/2015/9/8/chartex" xmlns:cx2="http://schemas.microsoft.com/office/drawing/2015/10/21/chartex" xmlns:cx3="http://schemas.microsoft.com/office/drawing/2016/5/9/chartex" xmlns:cx4="http://schemas.microsoft.com/office/drawing/2016/5/10/chartex" xmlns:cx5="http://schemas.microsoft.com/office/drawing/2016/5/11/chartex" xmlns:cx6="http://schemas.microsoft.com/office/drawing/2016/5/12/chartex" xmlns:cx7="http://schemas.microsoft.com/office/drawing/2016/5/13/chartex" xmlns:cx8="http://schemas.microsoft.com/office/drawing/2016/5/14/chartex" xmlns:mc="http://schemas.openxmlformats.org/markup-compatibility/2006" xmlns:aink="http://schemas.microsoft.com/office/drawing/2016/ink" xmlns:am3d="http://schemas.microsoft.com/office/drawing/2017/model3d" xmlns:o="urn:schemas-microsoft-com:office:office" xmlns:oel="http://schemas.microsoft.com/office/2019/extlst" xmlns:r="http://schemas.openxmlformats.org/officeDocument/2006/relationships" xmlns:m="http://schemas.openxmlformats.org/officeDocument/2006/math" xmlns:v="urn:schemas-microsoft-com:vml" xmlns:wp14="http://schemas.microsoft.com/office/word/2010/wordprocessingDrawing" xmlns:wp="http://schemas.openxmlformats.org/drawingml/2006/wordprocessingDrawing" xmlns:w10="urn:schemas-microsoft-com:office:word" xmlns:w="http://schemas.openxmlformats.org/wordprocessingml/2006/main" xmlns:w14="http://schemas.microsoft.com/office/word/2010/wordml" xmlns:w15="http://schemas.microsoft.com/office/word/2012/wordml" xmlns:w16cex="http://schemas.microsoft.com/office/word/2018/wordml/cex" xmlns:w16cid="http://schemas.microsoft.com/office/word/2016/wordml/cid" xmlns:w16="http://schemas.microsoft.com/office/word/2018/wordml" xmlns:w16du="http://schemas.microsoft.com/office/word/2023/wordml/word16du" xmlns:w16sdtdh="http://schemas.microsoft.com/office/word/2020/wordml/sdtdatahash" xmlns:w16se="http://schemas.microsoft.com/office/word/2015/wordml/symex" xmlns:wpg="http://schemas.microsoft.com/office/word/2010/wordprocessingGroup" xmlns:wpi="http://schemas.microsoft.com/office/word/2010/wordprocessingInk" xmlns:wne="http://schemas.microsoft.com/office/word/2006/wordml" xmlns:wps="http://schemas.microsoft.com/office/word/2010/wordprocessingShape" mc:Ignorable="w14 w15 w16se w16cid w16 w16cex w16sdtdh w16du wp14">
+<w:ftr xmlns:wpc="http://schemas.microsoft.com/office/word/2010/wordprocessingCanvas" xmlns:cx="http://schemas.microsoft.com/office/drawing/2014/chartex" xmlns:cx1="http://schemas.microsoft.com/office/drawing/2015/9/8/chartex" xmlns:cx2="http://schemas.microsoft.com/office/drawing/2015/10/21/chartex" xmlns:cx3="http://schemas.microsoft.com/office/drawing/2016/5/9/chartex" xmlns:cx4="http://schemas.microsoft.com/office/drawing/2016/5/10/chartex" xmlns:cx5="http://schemas.microsoft.com/office/drawing/2016/5/11/chartex" xmlns:cx6="http://schemas.microsoft.com/office/drawing/2016/5/12/chartex" xmlns:cx7="http://schemas.microsoft.com/office/drawing/2016/5/13/chartex" xmlns:cx8="http://schemas.microsoft.com/office/drawing/2016/5/14/chartex" xmlns:mc="http://schemas.openxmlformats.org/markup-compatibility/2006" xmlns:aink="http://schemas.microsoft.com/office/drawing/2016/ink" xmlns:am3d="http://schemas.microsoft.com/office/drawing/2017/model3d" xmlns:o="urn:schemas-microsoft-com:office:office" xmlns:oel="http://schemas.microsoft.com/office/2019/extlst" xmlns:r="http://schemas.openxmlformats.org/officeDocument/2006/relationships" xmlns:m="http://schemas.openxmlformats.org/officeDocument/2006/math" xmlns:v="urn:schemas-microsoft-com:vml" xmlns:wp14="http://schemas.microsoft.com/office/word/2010/wordprocessingDrawing" xmlns:wp="http://schemas.openxmlformats.org/drawingml/2006/wordprocessingDrawing" xmlns:w10="urn:schemas-microsoft-com:office:word" xmlns:w="http://schemas.openxmlformats.org/wordprocessingml/2006/main" xmlns:w14="http://schemas.microsoft.com/office/word/2010/wordml" xmlns:w15="http://schemas.microsoft.com/office/word/2012/wordml" xmlns:w16cex="http://schemas.microsoft.com/office/word/2018/wordml/cex" xmlns:w16cid="http://schemas.microsoft.com/office/word/2016/wordml/cid" xmlns:w16="http://schemas.microsoft.com/office/word/2018/wordml" xmlns:w16du="http://schemas.microsoft.com/office/word/2023/wordml/word16du" xmlns:w16sdtdh="http://schemas.microsoft.com/office/word/2020/wordml/sdtdatahash" xmlns:w16sdtfl="http://schemas.microsoft.com/office/word/2024/wordml/sdtformatlock" xmlns:w16se="http://schemas.microsoft.com/office/word/2015/wordml/symex" xmlns:wpg="http://schemas.microsoft.com/office/word/2010/wordprocessingGroup" xmlns:wpi="http://schemas.microsoft.com/office/word/2010/wordprocessingInk" xmlns:wne="http://schemas.microsoft.com/office/word/2006/wordml" xmlns:wps="http://schemas.microsoft.com/office/word/2010/wordprocessingShape" mc:Ignorable="w14 w15 w16se w16cid w16 w16cex w16sdtdh w16sdtfl w16du wp14">
   <w:p>
     <w:pPr>
       <w:pStyle w:val="Footer"/>
@@ -400,7 +409,7 @@
 </file>
 
 <file path=word/footnotes.xml><?xml version="1.0" encoding="utf-8"?>
-<w:footnotes xmlns:wpc="http://schemas.microsoft.com/office/word/2010/wordprocessingCanvas" xmlns:cx="http://schemas.microsoft.com/office/drawing/2014/chartex" xmlns:cx1="http://schemas.microsoft.com/office/drawing/2015/9/8/chartex" xmlns:cx2="http://schemas.microsoft.com/office/drawing/2015/10/21/chartex" xmlns:cx3="http://schemas.microsoft.com/office/drawing/2016/5/9/chartex" xmlns:cx4="http://schemas.microsoft.com/office/drawing/2016/5/10/chartex" xmlns:cx5="http://schemas.microsoft.com/office/drawing/2016/5/11/chartex" xmlns:cx6="http://schemas.microsoft.com/office/drawing/2016/5/12/chartex" xmlns:cx7="http://schemas.microsoft.com/office/drawing/2016/5/13/chartex" xmlns:cx8="http://schemas.microsoft.com/office/drawing/2016/5/14/chartex" xmlns:mc="http://schemas.openxmlformats.org/markup-compatibility/2006" xmlns:aink="http://schemas.microsoft.com/office/drawing/2016/ink" xmlns:am3d="http://schemas.microsoft.com/office/drawing/2017/model3d" xmlns:o="urn:schemas-microsoft-com:office:office" xmlns:oel="http://schemas.microsoft.com/office/2019/extlst" xmlns:r="http://schemas.openxmlformats.org/officeDocument/2006/relationships" xmlns:m="http://schemas.openxmlformats.org/officeDocument/2006/math" xmlns:v="urn:schemas-microsoft-com:vml" xmlns:wp14="http://schemas.microsoft.com/office/word/2010/wordprocessingDrawing" xmlns:wp="http://schemas.openxmlformats.org/drawingml/2006/wordprocessingDrawing" xmlns:w10="urn:schemas-microsoft-com:office:word" xmlns:w="http://schemas.openxmlformats.org/wordprocessingml/2006/main" xmlns:w14="http://schemas.microsoft.com/office/word/2010/wordml" xmlns:w15="http://schemas.microsoft.com/office/word/2012/wordml" xmlns:w16cex="http://schemas.microsoft.com/office/word/2018/wordml/cex" xmlns:w16cid="http://schemas.microsoft.com/office/word/2016/wordml/cid" xmlns:w16="http://schemas.microsoft.com/office/word/2018/wordml" xmlns:w16du="http://schemas.microsoft.com/office/word/2023/wordml/word16du" xmlns:w16sdtdh="http://schemas.microsoft.com/office/word/2020/wordml/sdtdatahash" xmlns:w16se="http://schemas.microsoft.com/office/word/2015/wordml/symex" xmlns:wpg="http://schemas.microsoft.com/office/word/2010/wordprocessingGroup" xmlns:wpi="http://schemas.microsoft.com/office/word/2010/wordprocessingInk" xmlns:wne="http://schemas.microsoft.com/office/word/2006/wordml" xmlns:wps="http://schemas.microsoft.com/office/word/2010/wordprocessingShape" mc:Ignorable="w14 w15 w16se w16cid w16 w16cex w16sdtdh w16du wp14">
+<w:footnotes xmlns:wpc="http://schemas.microsoft.com/office/word/2010/wordprocessingCanvas" xmlns:cx="http://schemas.microsoft.com/office/drawing/2014/chartex" xmlns:cx1="http://schemas.microsoft.com/office/drawing/2015/9/8/chartex" xmlns:cx2="http://schemas.microsoft.com/office/drawing/2015/10/21/chartex" xmlns:cx3="http://schemas.microsoft.com/office/drawing/2016/5/9/chartex" xmlns:cx4="http://schemas.microsoft.com/office/drawing/2016/5/10/chartex" xmlns:cx5="http://schemas.microsoft.com/office/drawing/2016/5/11/chartex" xmlns:cx6="http://schemas.microsoft.com/office/drawing/2016/5/12/chartex" xmlns:cx7="http://schemas.microsoft.com/office/drawing/2016/5/13/chartex" xmlns:cx8="http://schemas.microsoft.com/office/drawing/2016/5/14/chartex" xmlns:mc="http://schemas.openxmlformats.org/markup-compatibility/2006" xmlns:aink="http://schemas.microsoft.com/office/drawing/2016/ink" xmlns:am3d="http://schemas.microsoft.com/office/drawing/2017/model3d" xmlns:o="urn:schemas-microsoft-com:office:office" xmlns:oel="http://schemas.microsoft.com/office/2019/extlst" xmlns:r="http://schemas.openxmlformats.org/officeDocument/2006/relationships" xmlns:m="http://schemas.openxmlformats.org/officeDocument/2006/math" xmlns:v="urn:schemas-microsoft-com:vml" xmlns:wp14="http://schemas.microsoft.com/office/word/2010/wordprocessingDrawing" xmlns:wp="http://schemas.openxmlformats.org/drawingml/2006/wordprocessingDrawing" xmlns:w10="urn:schemas-microsoft-com:office:word" xmlns:w="http://schemas.openxmlformats.org/wordprocessingml/2006/main" xmlns:w14="http://schemas.microsoft.com/office/word/2010/wordml" xmlns:w15="http://schemas.microsoft.com/office/word/2012/wordml" xmlns:w16cex="http://schemas.microsoft.com/office/word/2018/wordml/cex" xmlns:w16cid="http://schemas.microsoft.com/office/word/2016/wordml/cid" xmlns:w16="http://schemas.microsoft.com/office/word/2018/wordml" xmlns:w16du="http://schemas.microsoft.com/office/word/2023/wordml/word16du" xmlns:w16sdtdh="http://schemas.microsoft.com/office/word/2020/wordml/sdtdatahash" xmlns:w16sdtfl="http://schemas.microsoft.com/office/word/2024/wordml/sdtformatlock" xmlns:w16se="http://schemas.microsoft.com/office/word/2015/wordml/symex" xmlns:wpg="http://schemas.microsoft.com/office/word/2010/wordprocessingGroup" xmlns:wpi="http://schemas.microsoft.com/office/word/2010/wordprocessingInk" xmlns:wne="http://schemas.microsoft.com/office/word/2006/wordml" xmlns:wps="http://schemas.microsoft.com/office/word/2010/wordprocessingShape" mc:Ignorable="w14 w15 w16se w16cid w16 w16cex w16sdtdh w16sdtfl w16du wp14">
   <w:footnote w:type="separator" w:id="-1">
     <w:p>
       <w:pPr>
@@ -425,7 +434,7 @@
 </file>
 
 <file path=word/header1.xml><?xml version="1.0" encoding="utf-8"?>
-<w:hdr xmlns:wpc="http://schemas.microsoft.com/office/word/2010/wordprocessingCanvas" xmlns:cx="http://schemas.microsoft.com/office/drawing/2014/chartex" xmlns:cx1="http://schemas.microsoft.com/office/drawing/2015/9/8/chartex" xmlns:cx2="http://schemas.microsoft.com/office/drawing/2015/10/21/chartex" xmlns:cx3="http://schemas.microsoft.com/office/drawing/2016/5/9/chartex" xmlns:cx4="http://schemas.microsoft.com/office/drawing/2016/5/10/chartex" xmlns:cx5="http://schemas.microsoft.com/office/drawing/2016/5/11/chartex" xmlns:cx6="http://schemas.microsoft.com/office/drawing/2016/5/12/chartex" xmlns:cx7="http://schemas.microsoft.com/office/drawing/2016/5/13/chartex" xmlns:cx8="http://schemas.microsoft.com/office/drawing/2016/5/14/chartex" xmlns:mc="http://schemas.openxmlformats.org/markup-compatibility/2006" xmlns:aink="http://schemas.microsoft.com/office/drawing/2016/ink" xmlns:am3d="http://schemas.microsoft.com/office/drawing/2017/model3d" xmlns:o="urn:schemas-microsoft-com:office:office" xmlns:oel="http://schemas.microsoft.com/office/2019/extlst" xmlns:r="http://schemas.openxmlformats.org/officeDocument/2006/relationships" xmlns:m="http://schemas.openxmlformats.org/officeDocument/2006/math" xmlns:v="urn:schemas-microsoft-com:vml" xmlns:wp14="http://schemas.microsoft.com/office/word/2010/wordprocessingDrawing" xmlns:wp="http://schemas.openxmlformats.org/drawingml/2006/wordprocessingDrawing" xmlns:w10="urn:schemas-microsoft-com:office:word" xmlns:w="http://schemas.openxmlformats.org/wordprocessingml/2006/main" xmlns:w14="http://schemas.microsoft.com/office/word/2010/wordml" xmlns:w15="http://schemas.microsoft.com/office/word/2012/wordml" xmlns:w16cex="http://schemas.microsoft.com/office/word/2018/wordml/cex" xmlns:w16cid="http://schemas.microsoft.com/office/word/2016/wordml/cid" xmlns:w16="http://schemas.microsoft.com/office/word/2018/wordml" xmlns:w16du="http://schemas.microsoft.com/office/word/2023/wordml/word16du" xmlns:w16sdtdh="http://schemas.microsoft.com/office/word/2020/wordml/sdtdatahash" xmlns:w16se="http://schemas.microsoft.com/office/word/2015/wordml/symex" xmlns:wpg="http://schemas.microsoft.com/office/word/2010/wordprocessingGroup" xmlns:wpi="http://schemas.microsoft.com/office/word/2010/wordprocessingInk" xmlns:wne="http://schemas.microsoft.com/office/word/2006/wordml" xmlns:wps="http://schemas.microsoft.com/office/word/2010/wordprocessingShape" mc:Ignorable="w14 w15 w16se w16cid w16 w16cex w16sdtdh w16du wp14">
+<w:hdr xmlns:wpc="http://schemas.microsoft.com/office/word/2010/wordprocessingCanvas" xmlns:cx="http://schemas.microsoft.com/office/drawing/2014/chartex" xmlns:cx1="http://schemas.microsoft.com/office/drawing/2015/9/8/chartex" xmlns:cx2="http://schemas.microsoft.com/office/drawing/2015/10/21/chartex" xmlns:cx3="http://schemas.microsoft.com/office/drawing/2016/5/9/chartex" xmlns:cx4="http://schemas.microsoft.com/office/drawing/2016/5/10/chartex" xmlns:cx5="http://schemas.microsoft.com/office/drawing/2016/5/11/chartex" xmlns:cx6="http://schemas.microsoft.com/office/drawing/2016/5/12/chartex" xmlns:cx7="http://schemas.microsoft.com/office/drawing/2016/5/13/chartex" xmlns:cx8="http://schemas.microsoft.com/office/drawing/2016/5/14/chartex" xmlns:mc="http://schemas.openxmlformats.org/markup-compatibility/2006" xmlns:aink="http://schemas.microsoft.com/office/drawing/2016/ink" xmlns:am3d="http://schemas.microsoft.com/office/drawing/2017/model3d" xmlns:o="urn:schemas-microsoft-com:office:office" xmlns:oel="http://schemas.microsoft.com/office/2019/extlst" xmlns:r="http://schemas.openxmlformats.org/officeDocument/2006/relationships" xmlns:m="http://schemas.openxmlformats.org/officeDocument/2006/math" xmlns:v="urn:schemas-microsoft-com:vml" xmlns:wp14="http://schemas.microsoft.com/office/word/2010/wordprocessingDrawing" xmlns:wp="http://schemas.openxmlformats.org/drawingml/2006/wordprocessingDrawing" xmlns:w10="urn:schemas-microsoft-com:office:word" xmlns:w="http://schemas.openxmlformats.org/wordprocessingml/2006/main" xmlns:w14="http://schemas.microsoft.com/office/word/2010/wordml" xmlns:w15="http://schemas.microsoft.com/office/word/2012/wordml" xmlns:w16cex="http://schemas.microsoft.com/office/word/2018/wordml/cex" xmlns:w16cid="http://schemas.microsoft.com/office/word/2016/wordml/cid" xmlns:w16="http://schemas.microsoft.com/office/word/2018/wordml" xmlns:w16du="http://schemas.microsoft.com/office/word/2023/wordml/word16du" xmlns:w16sdtdh="http://schemas.microsoft.com/office/word/2020/wordml/sdtdatahash" xmlns:w16sdtfl="http://schemas.microsoft.com/office/word/2024/wordml/sdtformatlock" xmlns:w16se="http://schemas.microsoft.com/office/word/2015/wordml/symex" xmlns:wpg="http://schemas.microsoft.com/office/word/2010/wordprocessingGroup" xmlns:wpi="http://schemas.microsoft.com/office/word/2010/wordprocessingInk" xmlns:wne="http://schemas.microsoft.com/office/word/2006/wordml" xmlns:wps="http://schemas.microsoft.com/office/word/2010/wordprocessingShape" mc:Ignorable="w14 w15 w16se w16cid w16 w16cex w16sdtdh w16sdtfl w16du wp14">
   <w:p>
     <w:pPr>
       <w:pStyle w:val="Header"/>
@@ -435,17 +444,77 @@
 </file>
 
 <file path=word/header2.xml><?xml version="1.0" encoding="utf-8"?>
-<w:hdr xmlns:wpc="http://schemas.microsoft.com/office/word/2010/wordprocessingCanvas" xmlns:cx="http://schemas.microsoft.com/office/drawing/2014/chartex" xmlns:cx1="http://schemas.microsoft.com/office/drawing/2015/9/8/chartex" xmlns:cx2="http://schemas.microsoft.com/office/drawing/2015/10/21/chartex" xmlns:cx3="http://schemas.microsoft.com/office/drawing/2016/5/9/chartex" xmlns:cx4="http://schemas.microsoft.com/office/drawing/2016/5/10/chartex" xmlns:cx5="http://schemas.microsoft.com/office/drawing/2016/5/11/chartex" xmlns:cx6="http://schemas.microsoft.com/office/drawing/2016/5/12/chartex" xmlns:cx7="http://schemas.microsoft.com/office/drawing/2016/5/13/chartex" xmlns:cx8="http://schemas.microsoft.com/office/drawing/2016/5/14/chartex" xmlns:mc="http://schemas.openxmlformats.org/markup-compatibility/2006" xmlns:aink="http://schemas.microsoft.com/office/drawing/2016/ink" xmlns:am3d="http://schemas.microsoft.com/office/drawing/2017/model3d" xmlns:o="urn:schemas-microsoft-com:office:office" xmlns:oel="http://schemas.microsoft.com/office/2019/extlst" xmlns:r="http://schemas.openxmlformats.org/officeDocument/2006/relationships" xmlns:m="http://schemas.openxmlformats.org/officeDocument/2006/math" xmlns:v="urn:schemas-microsoft-com:vml" xmlns:wp14="http://schemas.microsoft.com/office/word/2010/wordprocessingDrawing" xmlns:wp="http://schemas.openxmlformats.org/drawingml/2006/wordprocessingDrawing" xmlns:w10="urn:schemas-microsoft-com:office:word" xmlns:w="http://schemas.openxmlformats.org/wordprocessingml/2006/main" xmlns:w14="http://schemas.microsoft.com/office/word/2010/wordml" xmlns:w15="http://schemas.microsoft.com/office/word/2012/wordml" xmlns:w16cex="http://schemas.microsoft.com/office/word/2018/wordml/cex" xmlns:w16cid="http://schemas.microsoft.com/office/word/2016/wordml/cid" xmlns:w16="http://schemas.microsoft.com/office/word/2018/wordml" xmlns:w16du="http://schemas.microsoft.com/office/word/2023/wordml/word16du" xmlns:w16sdtdh="http://schemas.microsoft.com/office/word/2020/wordml/sdtdatahash" xmlns:w16se="http://schemas.microsoft.com/office/word/2015/wordml/symex" xmlns:wpg="http://schemas.microsoft.com/office/word/2010/wordprocessingGroup" xmlns:wpi="http://schemas.microsoft.com/office/word/2010/wordprocessingInk" xmlns:wne="http://schemas.microsoft.com/office/word/2006/wordml" xmlns:wps="http://schemas.microsoft.com/office/word/2010/wordprocessingShape" mc:Ignorable="w14 w15 w16se w16cid w16 w16cex w16sdtdh w16du wp14">
+<w:hdr xmlns:wpc="http://schemas.microsoft.com/office/word/2010/wordprocessingCanvas" xmlns:cx="http://schemas.microsoft.com/office/drawing/2014/chartex" xmlns:cx1="http://schemas.microsoft.com/office/drawing/2015/9/8/chartex" xmlns:cx2="http://schemas.microsoft.com/office/drawing/2015/10/21/chartex" xmlns:cx3="http://schemas.microsoft.com/office/drawing/2016/5/9/chartex" xmlns:cx4="http://schemas.microsoft.com/office/drawing/2016/5/10/chartex" xmlns:cx5="http://schemas.microsoft.com/office/drawing/2016/5/11/chartex" xmlns:cx6="http://schemas.microsoft.com/office/drawing/2016/5/12/chartex" xmlns:cx7="http://schemas.microsoft.com/office/drawing/2016/5/13/chartex" xmlns:cx8="http://schemas.microsoft.com/office/drawing/2016/5/14/chartex" xmlns:mc="http://schemas.openxmlformats.org/markup-compatibility/2006" xmlns:aink="http://schemas.microsoft.com/office/drawing/2016/ink" xmlns:am3d="http://schemas.microsoft.com/office/drawing/2017/model3d" xmlns:o="urn:schemas-microsoft-com:office:office" xmlns:oel="http://schemas.microsoft.com/office/2019/extlst" xmlns:r="http://schemas.openxmlformats.org/officeDocument/2006/relationships" xmlns:m="http://schemas.openxmlformats.org/officeDocument/2006/math" xmlns:v="urn:schemas-microsoft-com:vml" xmlns:wp14="http://schemas.microsoft.com/office/word/2010/wordprocessingDrawing" xmlns:wp="http://schemas.openxmlformats.org/drawingml/2006/wordprocessingDrawing" xmlns:w10="urn:schemas-microsoft-com:office:word" xmlns:w="http://schemas.openxmlformats.org/wordprocessingml/2006/main" xmlns:w14="http://schemas.microsoft.com/office/word/2010/wordml" xmlns:w15="http://schemas.microsoft.com/office/word/2012/wordml" xmlns:w16cex="http://schemas.microsoft.com/office/word/2018/wordml/cex" xmlns:w16cid="http://schemas.microsoft.com/office/word/2016/wordml/cid" xmlns:w16="http://schemas.microsoft.com/office/word/2018/wordml" xmlns:w16du="http://schemas.microsoft.com/office/word/2023/wordml/word16du" xmlns:w16sdtdh="http://schemas.microsoft.com/office/word/2020/wordml/sdtdatahash" xmlns:w16sdtfl="http://schemas.microsoft.com/office/word/2024/wordml/sdtformatlock" xmlns:w16se="http://schemas.microsoft.com/office/word/2015/wordml/symex" xmlns:wpg="http://schemas.microsoft.com/office/word/2010/wordprocessingGroup" xmlns:wpi="http://schemas.microsoft.com/office/word/2010/wordprocessingInk" xmlns:wne="http://schemas.microsoft.com/office/word/2006/wordml" xmlns:wps="http://schemas.microsoft.com/office/word/2010/wordprocessingShape" mc:Ignorable="w14 w15 w16se w16cid w16 w16cex w16sdtdh w16sdtfl w16du wp14">
   <w:p>
     <w:pPr>
       <w:pStyle w:val="Header"/>
     </w:pPr>
+    <w:r>
+      <w:rPr>
+        <w:noProof/>
+      </w:rPr>
+      <w:drawing>
+        <wp:anchor distT="0" distB="0" distL="114300" distR="114300" simplePos="0" relativeHeight="251658240" behindDoc="0" locked="0" layoutInCell="1" allowOverlap="1" wp14:anchorId="6C2E4DC2" wp14:editId="2BF8E1E5">
+          <wp:simplePos x="0" y="0"/>
+          <wp:positionH relativeFrom="column">
+            <wp:posOffset>-787400</wp:posOffset>
+          </wp:positionH>
+          <wp:positionV relativeFrom="paragraph">
+            <wp:posOffset>-347980</wp:posOffset>
+          </wp:positionV>
+          <wp:extent cx="749300" cy="749300"/>
+          <wp:effectExtent l="0" t="0" r="0" b="0"/>
+          <wp:wrapNone/>
+          <wp:docPr id="1628882603" name="Picture 1" descr="A red logo with a black background&#10;&#10;AI-generated content may be incorrect."/>
+          <wp:cNvGraphicFramePr>
+            <a:graphicFrameLocks xmlns:a="http://schemas.openxmlformats.org/drawingml/2006/main" noChangeAspect="1"/>
+          </wp:cNvGraphicFramePr>
+          <a:graphic xmlns:a="http://schemas.openxmlformats.org/drawingml/2006/main">
+            <a:graphicData uri="http://schemas.openxmlformats.org/drawingml/2006/picture">
+              <pic:pic xmlns:pic="http://schemas.openxmlformats.org/drawingml/2006/picture">
+                <pic:nvPicPr>
+                  <pic:cNvPr id="1628882603" name="Picture 1" descr="A red logo with a black background&#10;&#10;AI-generated content may be incorrect."/>
+                  <pic:cNvPicPr/>
+                </pic:nvPicPr>
+                <pic:blipFill>
+                  <a:blip r:embed="rId1">
+                    <a:extLst>
+                      <a:ext uri="{28A0092B-C50C-407E-A947-70E740481C1C}">
+                        <a14:useLocalDpi xmlns:a14="http://schemas.microsoft.com/office/drawing/2010/main" val="0"/>
+                      </a:ext>
+                    </a:extLst>
+                  </a:blip>
+                  <a:stretch>
+                    <a:fillRect/>
+                  </a:stretch>
+                </pic:blipFill>
+                <pic:spPr>
+                  <a:xfrm>
+                    <a:off x="0" y="0"/>
+                    <a:ext cx="749300" cy="749300"/>
+                  </a:xfrm>
+                  <a:prstGeom prst="rect">
+                    <a:avLst/>
+                  </a:prstGeom>
+                </pic:spPr>
+              </pic:pic>
+            </a:graphicData>
+          </a:graphic>
+          <wp14:sizeRelH relativeFrom="margin">
+            <wp14:pctWidth>0</wp14:pctWidth>
+          </wp14:sizeRelH>
+          <wp14:sizeRelV relativeFrom="margin">
+            <wp14:pctHeight>0</wp14:pctHeight>
+          </wp14:sizeRelV>
+        </wp:anchor>
+      </w:drawing>
+    </w:r>
   </w:p>
 </w:hdr>
 </file>
 
 <file path=word/header3.xml><?xml version="1.0" encoding="utf-8"?>
-<w:hdr xmlns:wpc="http://schemas.microsoft.com/office/word/2010/wordprocessingCanvas" xmlns:cx="http://schemas.microsoft.com/office/drawing/2014/chartex" xmlns:cx1="http://schemas.microsoft.com/office/drawing/2015/9/8/chartex" xmlns:cx2="http://schemas.microsoft.com/office/drawing/2015/10/21/chartex" xmlns:cx3="http://schemas.microsoft.com/office/drawing/2016/5/9/chartex" xmlns:cx4="http://schemas.microsoft.com/office/drawing/2016/5/10/chartex" xmlns:cx5="http://schemas.microsoft.com/office/drawing/2016/5/11/chartex" xmlns:cx6="http://schemas.microsoft.com/office/drawing/2016/5/12/chartex" xmlns:cx7="http://schemas.microsoft.com/office/drawing/2016/5/13/chartex" xmlns:cx8="http://schemas.microsoft.com/office/drawing/2016/5/14/chartex" xmlns:mc="http://schemas.openxmlformats.org/markup-compatibility/2006" xmlns:aink="http://schemas.microsoft.com/office/drawing/2016/ink" xmlns:am3d="http://schemas.microsoft.com/office/drawing/2017/model3d" xmlns:o="urn:schemas-microsoft-com:office:office" xmlns:oel="http://schemas.microsoft.com/office/2019/extlst" xmlns:r="http://schemas.openxmlformats.org/officeDocument/2006/relationships" xmlns:m="http://schemas.openxmlformats.org/officeDocument/2006/math" xmlns:v="urn:schemas-microsoft-com:vml" xmlns:wp14="http://schemas.microsoft.com/office/word/2010/wordprocessingDrawing" xmlns:wp="http://schemas.openxmlformats.org/drawingml/2006/wordprocessingDrawing" xmlns:w10="urn:schemas-microsoft-com:office:word" xmlns:w="http://schemas.openxmlformats.org/wordprocessingml/2006/main" xmlns:w14="http://schemas.microsoft.com/office/word/2010/wordml" xmlns:w15="http://schemas.microsoft.com/office/word/2012/wordml" xmlns:w16cex="http://schemas.microsoft.com/office/word/2018/wordml/cex" xmlns:w16cid="http://schemas.microsoft.com/office/word/2016/wordml/cid" xmlns:w16="http://schemas.microsoft.com/office/word/2018/wordml" xmlns:w16du="http://schemas.microsoft.com/office/word/2023/wordml/word16du" xmlns:w16sdtdh="http://schemas.microsoft.com/office/word/2020/wordml/sdtdatahash" xmlns:w16se="http://schemas.microsoft.com/office/word/2015/wordml/symex" xmlns:wpg="http://schemas.microsoft.com/office/word/2010/wordprocessingGroup" xmlns:wpi="http://schemas.microsoft.com/office/word/2010/wordprocessingInk" xmlns:wne="http://schemas.microsoft.com/office/word/2006/wordml" xmlns:wps="http://schemas.microsoft.com/office/word/2010/wordprocessingShape" mc:Ignorable="w14 w15 w16se w16cid w16 w16cex w16sdtdh w16du wp14">
+<w:hdr xmlns:wpc="http://schemas.microsoft.com/office/word/2010/wordprocessingCanvas" xmlns:cx="http://schemas.microsoft.com/office/drawing/2014/chartex" xmlns:cx1="http://schemas.microsoft.com/office/drawing/2015/9/8/chartex" xmlns:cx2="http://schemas.microsoft.com/office/drawing/2015/10/21/chartex" xmlns:cx3="http://schemas.microsoft.com/office/drawing/2016/5/9/chartex" xmlns:cx4="http://schemas.microsoft.com/office/drawing/2016/5/10/chartex" xmlns:cx5="http://schemas.microsoft.com/office/drawing/2016/5/11/chartex" xmlns:cx6="http://schemas.microsoft.com/office/drawing/2016/5/12/chartex" xmlns:cx7="http://schemas.microsoft.com/office/drawing/2016/5/13/chartex" xmlns:cx8="http://schemas.microsoft.com/office/drawing/2016/5/14/chartex" xmlns:mc="http://schemas.openxmlformats.org/markup-compatibility/2006" xmlns:aink="http://schemas.microsoft.com/office/drawing/2016/ink" xmlns:am3d="http://schemas.microsoft.com/office/drawing/2017/model3d" xmlns:o="urn:schemas-microsoft-com:office:office" xmlns:oel="http://schemas.microsoft.com/office/2019/extlst" xmlns:r="http://schemas.openxmlformats.org/officeDocument/2006/relationships" xmlns:m="http://schemas.openxmlformats.org/officeDocument/2006/math" xmlns:v="urn:schemas-microsoft-com:vml" xmlns:wp14="http://schemas.microsoft.com/office/word/2010/wordprocessingDrawing" xmlns:wp="http://schemas.openxmlformats.org/drawingml/2006/wordprocessingDrawing" xmlns:w10="urn:schemas-microsoft-com:office:word" xmlns:w="http://schemas.openxmlformats.org/wordprocessingml/2006/main" xmlns:w14="http://schemas.microsoft.com/office/word/2010/wordml" xmlns:w15="http://schemas.microsoft.com/office/word/2012/wordml" xmlns:w16cex="http://schemas.microsoft.com/office/word/2018/wordml/cex" xmlns:w16cid="http://schemas.microsoft.com/office/word/2016/wordml/cid" xmlns:w16="http://schemas.microsoft.com/office/word/2018/wordml" xmlns:w16du="http://schemas.microsoft.com/office/word/2023/wordml/word16du" xmlns:w16sdtdh="http://schemas.microsoft.com/office/word/2020/wordml/sdtdatahash" xmlns:w16sdtfl="http://schemas.microsoft.com/office/word/2024/wordml/sdtformatlock" xmlns:w16se="http://schemas.microsoft.com/office/word/2015/wordml/symex" xmlns:wpg="http://schemas.microsoft.com/office/word/2010/wordprocessingGroup" xmlns:wpi="http://schemas.microsoft.com/office/word/2010/wordprocessingInk" xmlns:wne="http://schemas.microsoft.com/office/word/2006/wordml" xmlns:wps="http://schemas.microsoft.com/office/word/2010/wordprocessingShape" mc:Ignorable="w14 w15 w16se w16cid w16 w16cex w16sdtdh w16sdtfl w16du wp14">
   <w:p>
     <w:pPr>
       <w:pStyle w:val="Header"/>
@@ -455,7 +524,7 @@
 </file>
 
 <file path=word/styles.xml><?xml version="1.0" encoding="utf-8"?>
-<w:styles xmlns:mc="http://schemas.openxmlformats.org/markup-compatibility/2006" xmlns:r="http://schemas.openxmlformats.org/officeDocument/2006/relationships" xmlns:w="http://schemas.openxmlformats.org/wordprocessingml/2006/main" xmlns:w14="http://schemas.microsoft.com/office/word/2010/wordml" xmlns:w15="http://schemas.microsoft.com/office/word/2012/wordml" xmlns:w16cex="http://schemas.microsoft.com/office/word/2018/wordml/cex" xmlns:w16cid="http://schemas.microsoft.com/office/word/2016/wordml/cid" xmlns:w16="http://schemas.microsoft.com/office/word/2018/wordml" xmlns:w16du="http://schemas.microsoft.com/office/word/2023/wordml/word16du" xmlns:w16sdtdh="http://schemas.microsoft.com/office/word/2020/wordml/sdtdatahash" xmlns:w16se="http://schemas.microsoft.com/office/word/2015/wordml/symex" mc:Ignorable="w14 w15 w16se w16cid w16 w16cex w16sdtdh w16du">
+<w:styles xmlns:mc="http://schemas.openxmlformats.org/markup-compatibility/2006" xmlns:r="http://schemas.openxmlformats.org/officeDocument/2006/relationships" xmlns:w="http://schemas.openxmlformats.org/wordprocessingml/2006/main" xmlns:w14="http://schemas.microsoft.com/office/word/2010/wordml" xmlns:w15="http://schemas.microsoft.com/office/word/2012/wordml" xmlns:w16cex="http://schemas.microsoft.com/office/word/2018/wordml/cex" xmlns:w16cid="http://schemas.microsoft.com/office/word/2016/wordml/cid" xmlns:w16="http://schemas.microsoft.com/office/word/2018/wordml" xmlns:w16du="http://schemas.microsoft.com/office/word/2023/wordml/word16du" xmlns:w16sdtdh="http://schemas.microsoft.com/office/word/2020/wordml/sdtdatahash" xmlns:w16sdtfl="http://schemas.microsoft.com/office/word/2024/wordml/sdtformatlock" xmlns:w16se="http://schemas.microsoft.com/office/word/2015/wordml/symex" mc:Ignorable="w14 w15 w16se w16cid w16 w16cex w16sdtdh w16sdtfl w16du">
   <w:docDefaults>
     <w:rPrDefault>
       <w:rPr>

</xml_diff>